<commit_message>
Refactor pre-processing code using langchain Runnables, update tests
</commit_message>
<xml_diff>
--- a/eurocc_prod/test/data/docx/2.docx
+++ b/eurocc_prod/test/data/docx/2.docx
@@ -4,20 +4,57 @@
   <w:body>
     <w:p>
       <w:pPr>
+        <w:rPr/>
+      </w:pPr>
+      <w:r>
+        <w:rPr>
+          <w:rtl w:val="0"/>
+        </w:rPr>
+        <w:t xml:space="preserve">Some unstructured data Some unstructured data Some unstructured data Some unstructured data Some unstructured data Some unstructured data Some unstructured data Some unstructured data Some unstructured data Some unstructured data Some unstructured data Some unstructured data Some unstructured data Some unstructured data Some unstructured data</w:t>
+        <w:br w:type="textWrapping"/>
+        <w:br w:type="textWrapping"/>
+        <w:t xml:space="preserve">Some unstructured data Some unstructured data Some unstructured data Some unstructured data Some unstructured data Some unstructured data Some unstructured data Some unstructured data Some unstructured data Some unstructured data</w:t>
+      </w:r>
+    </w:p>
+    <w:p>
+      <w:pPr>
         <w:pStyle w:val="Title"/>
+        <w:spacing w:after="0" w:line="240" w:lineRule="auto"/>
+        <w:rPr>
+          <w:vertAlign w:val="baseline"/>
+        </w:rPr>
+      </w:pPr>
+      <w:bookmarkStart w:colFirst="0" w:colLast="0" w:name="_heading=h.5fftdc9chfvg" w:id="0"/>
+      <w:bookmarkEnd w:id="0"/>
+      <w:r>
+        <w:rPr>
+          <w:vertAlign w:val="baseline"/>
+          <w:rtl w:val="0"/>
+        </w:rPr>
+        <w:t xml:space="preserve">Test document 2 t</w:t>
+      </w:r>
+      <w:r>
+        <w:rPr>
+          <w:rtl w:val="0"/>
+        </w:rPr>
+        <w:t xml:space="preserve">itle</w:t>
+      </w:r>
+      <w:r>
+        <w:rPr>
+          <w:rtl w:val="0"/>
+        </w:rPr>
+      </w:r>
+    </w:p>
+    <w:p>
+      <w:pPr>
         <w:rPr/>
       </w:pPr>
       <w:r>
         <w:rPr>
           <w:rtl w:val="0"/>
         </w:rPr>
-        <w:t xml:space="preserve">Test document 2</w:t>
-      </w:r>
-    </w:p>
-    <w:p>
-      <w:pPr>
-        <w:rPr/>
-      </w:pPr>
+        <w:t xml:space="preserve">Next a summary:</w:t>
+      </w:r>
       <w:r>
         <w:rPr>
           <w:rtl w:val="0"/>
@@ -36,13 +73,21 @@
           <w:pPr>
             <w:widowControl w:val="0"/>
             <w:tabs>
-              <w:tab w:val="right" w:leader="none" w:pos="9637.511811023622"/>
+              <w:tab w:val="right" w:leader="none" w:pos="12000"/>
             </w:tabs>
             <w:spacing w:after="0" w:before="60" w:line="240" w:lineRule="auto"/>
             <w:rPr>
+              <w:rFonts w:ascii="Arial" w:cs="Arial" w:eastAsia="Arial" w:hAnsi="Arial"/>
               <w:b w:val="1"/>
+              <w:i w:val="0"/>
+              <w:smallCaps w:val="0"/>
+              <w:strike w:val="0"/>
               <w:color w:val="000000"/>
+              <w:sz w:val="22"/>
+              <w:szCs w:val="22"/>
               <w:u w:val="none"/>
+              <w:shd w:fill="auto" w:val="clear"/>
+              <w:vertAlign w:val="baseline"/>
             </w:rPr>
           </w:pPr>
           <w:r>
@@ -53,30 +98,24 @@
           <w:hyperlink w:anchor="_heading=h.hur73e1p1ucp">
             <w:r>
               <w:rPr>
+                <w:rFonts w:ascii="Arial" w:cs="Arial" w:eastAsia="Arial" w:hAnsi="Arial"/>
                 <w:b w:val="1"/>
+                <w:i w:val="0"/>
+                <w:smallCaps w:val="0"/>
+                <w:strike w:val="0"/>
                 <w:color w:val="000000"/>
+                <w:sz w:val="22"/>
+                <w:szCs w:val="22"/>
                 <w:u w:val="none"/>
+                <w:shd w:fill="auto" w:val="clear"/>
+                <w:vertAlign w:val="baseline"/>
                 <w:rtl w:val="0"/>
               </w:rPr>
               <w:t xml:space="preserve">First chapter</w:t>
               <w:tab/>
+              <w:t xml:space="preserve">1</w:t>
             </w:r>
           </w:hyperlink>
-          <w:r>
-            <w:fldChar w:fldCharType="begin"/>
-            <w:instrText xml:space="preserve"> PAGEREF _heading=h.hur73e1p1ucp \h </w:instrText>
-            <w:fldChar w:fldCharType="separate"/>
-          </w:r>
-          <w:r>
-            <w:rPr>
-              <w:b w:val="1"/>
-              <w:rtl w:val="0"/>
-            </w:rPr>
-            <w:t xml:space="preserve">1</w:t>
-          </w:r>
-          <w:r>
-            <w:fldChar w:fldCharType="end"/>
-          </w:r>
           <w:r>
             <w:rPr>
               <w:rtl w:val="0"/>
@@ -87,42 +126,44 @@
           <w:pPr>
             <w:widowControl w:val="0"/>
             <w:tabs>
-              <w:tab w:val="right" w:leader="none" w:pos="9637.511811023622"/>
+              <w:tab w:val="right" w:leader="none" w:pos="12000"/>
             </w:tabs>
             <w:spacing w:after="0" w:before="60" w:line="240" w:lineRule="auto"/>
             <w:rPr>
+              <w:rFonts w:ascii="Arial" w:cs="Arial" w:eastAsia="Arial" w:hAnsi="Arial"/>
               <w:b w:val="1"/>
+              <w:i w:val="0"/>
+              <w:smallCaps w:val="0"/>
+              <w:strike w:val="0"/>
               <w:color w:val="000000"/>
+              <w:sz w:val="22"/>
+              <w:szCs w:val="22"/>
               <w:u w:val="none"/>
+              <w:shd w:fill="auto" w:val="clear"/>
+              <w:vertAlign w:val="baseline"/>
             </w:rPr>
           </w:pPr>
-          <w:hyperlink w:anchor="_heading=">
+          <w:hyperlink w:anchor="_heading=h.tx0ak1hktp13">
             <w:r>
               <w:rPr>
+                <w:rFonts w:ascii="Arial" w:cs="Arial" w:eastAsia="Arial" w:hAnsi="Arial"/>
                 <w:b w:val="1"/>
+                <w:i w:val="0"/>
+                <w:smallCaps w:val="0"/>
+                <w:strike w:val="0"/>
                 <w:color w:val="000000"/>
+                <w:sz w:val="22"/>
+                <w:szCs w:val="22"/>
                 <w:u w:val="none"/>
+                <w:shd w:fill="auto" w:val="clear"/>
+                <w:vertAlign w:val="baseline"/>
                 <w:rtl w:val="0"/>
               </w:rPr>
               <w:t xml:space="preserve">Second Chapter</w:t>
               <w:tab/>
+              <w:t xml:space="preserve">1</w:t>
             </w:r>
           </w:hyperlink>
-          <w:r>
-            <w:fldChar w:fldCharType="begin"/>
-            <w:instrText xml:space="preserve"> PAGEREF _heading= \h </w:instrText>
-            <w:fldChar w:fldCharType="separate"/>
-          </w:r>
-          <w:r>
-            <w:rPr>
-              <w:b w:val="1"/>
-              <w:rtl w:val="0"/>
-            </w:rPr>
-            <w:t xml:space="preserve">1</w:t>
-          </w:r>
-          <w:r>
-            <w:fldChar w:fldCharType="end"/>
-          </w:r>
           <w:r>
             <w:rPr>
               <w:rtl w:val="0"/>
@@ -133,40 +174,93 @@
           <w:pPr>
             <w:widowControl w:val="0"/>
             <w:tabs>
-              <w:tab w:val="right" w:leader="none" w:pos="9637.511811023622"/>
+              <w:tab w:val="right" w:leader="none" w:pos="12000"/>
+            </w:tabs>
+            <w:spacing w:after="0" w:before="60" w:line="240" w:lineRule="auto"/>
+            <w:rPr>
+              <w:rFonts w:ascii="Arial" w:cs="Arial" w:eastAsia="Arial" w:hAnsi="Arial"/>
+              <w:b w:val="1"/>
+              <w:i w:val="0"/>
+              <w:smallCaps w:val="0"/>
+              <w:strike w:val="0"/>
+              <w:color w:val="000000"/>
+              <w:sz w:val="22"/>
+              <w:szCs w:val="22"/>
+              <w:u w:val="none"/>
+              <w:shd w:fill="auto" w:val="clear"/>
+              <w:vertAlign w:val="baseline"/>
+            </w:rPr>
+          </w:pPr>
+          <w:hyperlink w:anchor="_heading=h.n0whyq6a4ob">
+            <w:r>
+              <w:rPr>
+                <w:rFonts w:ascii="Arial" w:cs="Arial" w:eastAsia="Arial" w:hAnsi="Arial"/>
+                <w:b w:val="1"/>
+                <w:i w:val="0"/>
+                <w:smallCaps w:val="0"/>
+                <w:strike w:val="0"/>
+                <w:color w:val="000000"/>
+                <w:sz w:val="22"/>
+                <w:szCs w:val="22"/>
+                <w:u w:val="none"/>
+                <w:shd w:fill="auto" w:val="clear"/>
+                <w:vertAlign w:val="baseline"/>
+                <w:rtl w:val="0"/>
+              </w:rPr>
+              <w:t xml:space="preserve">Third Chapter</w:t>
+              <w:tab/>
+              <w:t xml:space="preserve">2</w:t>
+            </w:r>
+          </w:hyperlink>
+          <w:r>
+            <w:rPr>
+              <w:rtl w:val="0"/>
+            </w:rPr>
+          </w:r>
+        </w:p>
+        <w:p>
+          <w:pPr>
+            <w:widowControl w:val="0"/>
+            <w:tabs>
+              <w:tab w:val="right" w:leader="none" w:pos="12000"/>
             </w:tabs>
             <w:spacing w:after="0" w:before="60" w:line="240" w:lineRule="auto"/>
             <w:ind w:left="720" w:firstLine="0"/>
             <w:rPr>
+              <w:rFonts w:ascii="Arial" w:cs="Arial" w:eastAsia="Arial" w:hAnsi="Arial"/>
+              <w:b w:val="0"/>
+              <w:i w:val="0"/>
+              <w:smallCaps w:val="0"/>
+              <w:strike w:val="0"/>
               <w:color w:val="000000"/>
+              <w:sz w:val="22"/>
+              <w:szCs w:val="22"/>
               <w:u w:val="none"/>
+              <w:shd w:fill="auto" w:val="clear"/>
+              <w:vertAlign w:val="baseline"/>
             </w:rPr>
           </w:pPr>
           <w:hyperlink w:anchor="_heading=h.n34atrg15u8w">
             <w:r>
               <w:rPr>
+                <w:rFonts w:ascii="Calibri" w:cs="Calibri" w:eastAsia="Calibri" w:hAnsi="Calibri"/>
+                <w:b w:val="0"/>
+                <w:i w:val="0"/>
+                <w:smallCaps w:val="0"/>
+                <w:strike w:val="0"/>
                 <w:color w:val="000000"/>
+                <w:sz w:val="22"/>
+                <w:szCs w:val="22"/>
                 <w:u w:val="none"/>
+                <w:shd w:fill="auto" w:val="clear"/>
+                <w:vertAlign w:val="baseline"/>
                 <w:rtl w:val="0"/>
               </w:rPr>
               <w:t xml:space="preserve">Image</w:t>
               <w:tab/>
+              <w:t xml:space="preserve">2</w:t>
             </w:r>
           </w:hyperlink>
-          <w:r>
-            <w:fldChar w:fldCharType="begin"/>
-            <w:instrText xml:space="preserve"> PAGEREF _heading=h.n34atrg15u8w \h </w:instrText>
-            <w:fldChar w:fldCharType="separate"/>
-          </w:r>
-          <w:r>
-            <w:rPr>
-              <w:rtl w:val="0"/>
-            </w:rPr>
-            <w:t xml:space="preserve">2</w:t>
-          </w:r>
-          <w:r>
-            <w:fldChar w:fldCharType="end"/>
-          </w:r>
           <w:r>
             <w:rPr>
               <w:rtl w:val="0"/>
@@ -181,15 +275,32 @@
     <w:p>
       <w:pPr>
         <w:pStyle w:val="Heading1"/>
+        <w:keepNext w:val="1"/>
+        <w:keepLines w:val="1"/>
+        <w:spacing w:after="0" w:before="240" w:lineRule="auto"/>
+        <w:rPr>
+          <w:vertAlign w:val="baseline"/>
+        </w:rPr>
+      </w:pPr>
+      <w:bookmarkStart w:colFirst="0" w:colLast="0" w:name="_heading=h.hur73e1p1ucp" w:id="1"/>
+      <w:bookmarkEnd w:id="1"/>
+      <w:r>
+        <w:rPr>
+          <w:vertAlign w:val="baseline"/>
+          <w:rtl w:val="0"/>
+        </w:rPr>
+        <w:t xml:space="preserve">First chapter</w:t>
+      </w:r>
+    </w:p>
+    <w:p>
+      <w:pPr>
         <w:rPr/>
       </w:pPr>
-      <w:bookmarkStart w:colFirst="0" w:colLast="0" w:name="_heading=h.hur73e1p1ucp" w:id="0"/>
-      <w:bookmarkEnd w:id="0"/>
-      <w:r>
-        <w:rPr>
-          <w:rtl w:val="0"/>
-        </w:rPr>
-        <w:t xml:space="preserve">First chapter</w:t>
+      <w:r>
+        <w:rPr>
+          <w:rtl w:val="0"/>
+        </w:rPr>
+        <w:t xml:space="preserve">First Lorem ipsum 🥰</w:t>
       </w:r>
     </w:p>
     <w:p>
@@ -200,40 +311,93 @@
         <w:rPr>
           <w:rtl w:val="0"/>
         </w:rPr>
-        <w:t xml:space="preserve">🥰 First Lorem ipsum</w:t>
+        <w:t xml:space="preserve">Now spaces and empty lines:</w:t>
+      </w:r>
+    </w:p>
+    <w:p>
+      <w:pPr>
+        <w:rPr/>
+      </w:pPr>
+      <w:r>
+        <w:rPr>
+          <w:rtl w:val="0"/>
+        </w:rPr>
+        <w:t xml:space="preserve">     </w:t>
+      </w:r>
+    </w:p>
+    <w:p>
+      <w:pPr>
+        <w:rPr/>
+      </w:pPr>
+      <w:r>
+        <w:rPr>
+          <w:rtl w:val="0"/>
+        </w:rPr>
+      </w:r>
+    </w:p>
+    <w:p>
+      <w:pPr>
+        <w:rPr/>
+      </w:pPr>
+      <w:r>
+        <w:rPr>
+          <w:rtl w:val="0"/>
+        </w:rPr>
+        <w:t xml:space="preserve">End first chapter.</w:t>
       </w:r>
     </w:p>
     <w:p>
       <w:pPr>
         <w:pStyle w:val="Heading1"/>
+        <w:keepNext w:val="1"/>
+        <w:keepLines w:val="1"/>
+        <w:spacing w:after="0" w:before="240" w:lineRule="auto"/>
+        <w:rPr>
+          <w:vertAlign w:val="baseline"/>
+        </w:rPr>
+      </w:pPr>
+      <w:bookmarkStart w:colFirst="0" w:colLast="0" w:name="_heading=h.tx0ak1hktp13" w:id="2"/>
+      <w:bookmarkEnd w:id="2"/>
+      <w:r>
+        <w:rPr>
+          <w:vertAlign w:val="baseline"/>
+          <w:rtl w:val="0"/>
+        </w:rPr>
+        <w:t xml:space="preserve">Second Chapter</w:t>
+      </w:r>
+    </w:p>
+    <w:p>
+      <w:pPr>
         <w:rPr/>
       </w:pPr>
-      <w:r>
-        <w:rPr>
-          <w:rtl w:val="0"/>
-        </w:rPr>
-        <w:t xml:space="preserve">Second Chapter</w:t>
+      <w:bookmarkStart w:colFirst="0" w:colLast="0" w:name="_heading=h.gjdgxs" w:id="3"/>
+      <w:bookmarkEnd w:id="3"/>
+      <w:r>
+        <w:rPr>
+          <w:rtl w:val="0"/>
+        </w:rPr>
+        <w:t xml:space="preserve">Second Lorem ipsum </w:t>
       </w:r>
     </w:p>
     <w:p>
       <w:pPr>
         <w:rPr/>
       </w:pPr>
-      <w:bookmarkStart w:colFirst="0" w:colLast="0" w:name="_heading=h.gjdgxs" w:id="1"/>
-      <w:bookmarkEnd w:id="1"/>
-      <w:r>
-        <w:rPr>
-          <w:rtl w:val="0"/>
-        </w:rPr>
-        <w:t xml:space="preserve">Second Lorem ipsum </w:t>
+      <w:bookmarkStart w:colFirst="0" w:colLast="0" w:name="_heading=h.ua9d699pu6l" w:id="4"/>
+      <w:bookmarkEnd w:id="4"/>
+      <w:r>
+        <w:rPr>
+          <w:rtl w:val="0"/>
+        </w:rPr>
+        <w:t xml:space="preserve">Now: line and formula and table:</w:t>
       </w:r>
     </w:p>
     <w:p>
       <w:pPr>
         <w:rPr/>
       </w:pPr>
-      <w:bookmarkStart w:colFirst="0" w:colLast="0" w:name="_heading=h.ylf9djs4ogkj" w:id="2"/>
-      <w:bookmarkEnd w:id="2"/>
+      <w:bookmarkStart w:colFirst="0" w:colLast="0" w:name="_heading=h.ylf9djs4ogkj" w:id="5"/>
+      <w:bookmarkEnd w:id="5"/>
       <w:r>
         <w:pict>
           <v:rect style="width:0.0pt;height:1.5pt" o:hr="t" o:hrstd="t" o:hralign="center" fillcolor="#A0A0A0" stroked="f"/>
@@ -249,8 +413,8 @@
       <w:pPr>
         <w:rPr/>
       </w:pPr>
-      <w:bookmarkStart w:colFirst="0" w:colLast="0" w:name="_heading=h.ci69v5d2u330" w:id="3"/>
-      <w:bookmarkEnd w:id="3"/>
+      <w:bookmarkStart w:colFirst="0" w:colLast="0" w:name="_heading=h.ci69v5d2u330" w:id="6"/>
+      <w:bookmarkEnd w:id="6"/>
       <m:oMath>
         <m:r>
           <w:rPr/>
@@ -267,8 +431,8 @@
       <w:pPr>
         <w:rPr/>
       </w:pPr>
-      <w:bookmarkStart w:colFirst="0" w:colLast="0" w:name="_heading=h.g9mn0g5v5fki" w:id="4"/>
-      <w:bookmarkEnd w:id="4"/>
+      <w:bookmarkStart w:colFirst="0" w:colLast="0" w:name="_heading=h.g9mn0g5v5fki" w:id="7"/>
+      <w:bookmarkEnd w:id="7"/>
       <w:r>
         <w:rPr>
           <w:rtl w:val="0"/>
@@ -327,8 +491,6 @@
                 <w:pPr>
                   <w:rPr/>
                 </w:pPr>
-                <w:bookmarkStart w:colFirst="0" w:colLast="0" w:name="_heading=h.gjdgxs" w:id="1"/>
-                <w:bookmarkEnd w:id="1"/>
                 <w:r>
                   <w:rPr>
                     <w:rtl w:val="0"/>
@@ -352,8 +514,6 @@
                 <w:pPr>
                   <w:rPr/>
                 </w:pPr>
-                <w:bookmarkStart w:colFirst="0" w:colLast="0" w:name="_heading=h.gjdgxs" w:id="1"/>
-                <w:bookmarkEnd w:id="1"/>
                 <w:r>
                   <w:rPr>
                     <w:rtl w:val="0"/>
@@ -383,8 +543,6 @@
                 <w:pPr>
                   <w:rPr/>
                 </w:pPr>
-                <w:bookmarkStart w:colFirst="0" w:colLast="0" w:name="_heading=h.gjdgxs" w:id="1"/>
-                <w:bookmarkEnd w:id="1"/>
                 <w:r>
                   <w:rPr>
                     <w:rtl w:val="0"/>
@@ -408,8 +566,6 @@
                 <w:pPr>
                   <w:rPr/>
                 </w:pPr>
-                <w:bookmarkStart w:colFirst="0" w:colLast="0" w:name="_heading=h.gjdgxs" w:id="1"/>
-                <w:bookmarkEnd w:id="1"/>
                 <w:r>
                   <w:rPr>
                     <w:rtl w:val="0"/>
@@ -426,10 +582,61 @@
       <w:pPr>
         <w:rPr/>
       </w:pPr>
-      <w:bookmarkStart w:colFirst="0" w:colLast="0" w:name="_heading=h.zdihhkfe0l1y" w:id="5"/>
-      <w:bookmarkEnd w:id="5"/>
+      <w:bookmarkStart w:colFirst="0" w:colLast="0" w:name="_heading=h.zdihhkfe0l1y" w:id="8"/>
+      <w:bookmarkEnd w:id="8"/>
+      <w:r>
+        <w:rPr>
+          <w:rtl w:val="0"/>
+        </w:rPr>
+        <w:t xml:space="preserve">End second chapter</w:t>
+      </w:r>
+    </w:p>
+    <w:p>
+      <w:pPr>
+        <w:keepNext w:val="1"/>
+        <w:keepLines w:val="1"/>
+        <w:spacing w:after="0" w:before="240" w:lineRule="auto"/>
+        <w:rPr>
+          <w:color w:val="2e75b5"/>
+          <w:sz w:val="32"/>
+          <w:szCs w:val="32"/>
+        </w:rPr>
+      </w:pPr>
       <w:r>
         <w:br w:type="page"/>
+      </w:r>
+      <w:r>
+        <w:rPr>
+          <w:rtl w:val="0"/>
+        </w:rPr>
+      </w:r>
+    </w:p>
+    <w:p>
+      <w:pPr>
+        <w:pStyle w:val="Heading1"/>
+        <w:keepNext w:val="1"/>
+        <w:keepLines w:val="1"/>
+        <w:spacing w:after="0" w:before="240" w:lineRule="auto"/>
+        <w:rPr/>
+      </w:pPr>
+      <w:bookmarkStart w:colFirst="0" w:colLast="0" w:name="_heading=h.n0whyq6a4ob" w:id="9"/>
+      <w:bookmarkEnd w:id="9"/>
+      <w:r>
+        <w:rPr>
+          <w:rtl w:val="0"/>
+        </w:rPr>
+        <w:t xml:space="preserve">Third Chapter</w:t>
+      </w:r>
+    </w:p>
+    <w:p>
+      <w:pPr>
+        <w:rPr/>
+      </w:pPr>
+      <w:r>
+        <w:rPr>
+          <w:rtl w:val="0"/>
+        </w:rPr>
+        <w:t xml:space="preserve">Here’s an image</w:t>
       </w:r>
       <w:r>
         <w:rPr>
@@ -442,8 +649,8 @@
         <w:pStyle w:val="Heading3"/>
         <w:rPr/>
       </w:pPr>
-      <w:bookmarkStart w:colFirst="0" w:colLast="0" w:name="_heading=h.n34atrg15u8w" w:id="6"/>
-      <w:bookmarkEnd w:id="6"/>
+      <w:bookmarkStart w:colFirst="0" w:colLast="0" w:name="_heading=h.n34atrg15u8w" w:id="10"/>
+      <w:bookmarkEnd w:id="10"/>
       <w:r>
         <w:rPr>
           <w:rtl w:val="0"/>
@@ -455,20 +662,20 @@
       <w:pPr>
         <w:rPr/>
       </w:pPr>
-      <w:bookmarkStart w:colFirst="0" w:colLast="0" w:name="_heading=h.c88od4xda1kk" w:id="7"/>
-      <w:bookmarkEnd w:id="7"/>
+      <w:bookmarkStart w:colFirst="0" w:colLast="0" w:name="_heading=h.c88od4xda1kk" w:id="11"/>
+      <w:bookmarkEnd w:id="11"/>
       <w:r>
         <w:rPr/>
         <w:drawing>
           <wp:inline distB="114300" distT="114300" distL="114300" distR="114300">
             <wp:extent cx="5686425" cy="3790950"/>
             <wp:effectExtent b="0" l="0" r="0" t="0"/>
-            <wp:docPr descr="Go away" id="3" name="image2.jpg"/>
+            <wp:docPr descr="Go away" id="5" name="image1.jpg"/>
             <a:graphic>
               <a:graphicData uri="http://schemas.openxmlformats.org/drawingml/2006/picture">
                 <pic:pic>
                   <pic:nvPicPr>
-                    <pic:cNvPr descr="Go away" id="0" name="image2.jpg"/>
+                    <pic:cNvPr descr="Go away" id="0" name="image1.jpg"/>
                     <pic:cNvPicPr preferRelativeResize="0"/>
                   </pic:nvPicPr>
                   <pic:blipFill>
@@ -515,7 +722,6 @@
     <w:pPr>
       <w:keepNext w:val="0"/>
       <w:keepLines w:val="0"/>
-      <w:pageBreakBefore w:val="0"/>
       <w:widowControl w:val="1"/>
       <w:pBdr>
         <w:top w:space="0" w:sz="0" w:val="nil"/>
@@ -550,12 +756,12 @@
                 <wp:posOffset>-723899</wp:posOffset>
               </wp:positionH>
               <wp:positionV relativeFrom="paragraph">
-                <wp:posOffset>10210800</wp:posOffset>
+                <wp:posOffset>10198100</wp:posOffset>
               </wp:positionV>
-              <wp:extent cx="7569835" cy="282575"/>
+              <wp:extent cx="7579360" cy="292100"/>
               <wp:effectExtent b="0" l="0" r="0" t="0"/>
               <wp:wrapNone/>
-              <wp:docPr descr="{&quot;HashCode&quot;:-1217922534,&quot;Height&quot;:841.0,&quot;Width&quot;:595.0,&quot;Placement&quot;:&quot;Footer&quot;,&quot;Index&quot;:&quot;Primary&quot;,&quot;Section&quot;:1,&quot;Top&quot;:0.0,&quot;Left&quot;:0.0}" id="2" name=""/>
+              <wp:docPr descr="{&quot;HashCode&quot;:-1217922534,&quot;Height&quot;:841.0,&quot;Width&quot;:595.0,&quot;Placement&quot;:&quot;Footer&quot;,&quot;Index&quot;:&quot;Primary&quot;,&quot;Section&quot;:1,&quot;Top&quot;:0.0,&quot;Left&quot;:0.0}" id="4" name=""/>
               <a:graphic>
                 <a:graphicData uri="http://schemas.microsoft.com/office/word/2010/wordprocessingShape">
                   <wps:wsp>
@@ -616,17 +822,17 @@
                 <wp:posOffset>-723899</wp:posOffset>
               </wp:positionH>
               <wp:positionV relativeFrom="paragraph">
-                <wp:posOffset>10210800</wp:posOffset>
+                <wp:posOffset>10198100</wp:posOffset>
               </wp:positionV>
-              <wp:extent cx="7569835" cy="282575"/>
+              <wp:extent cx="7579360" cy="292100"/>
               <wp:effectExtent b="0" l="0" r="0" t="0"/>
               <wp:wrapNone/>
-              <wp:docPr descr="{&quot;HashCode&quot;:-1217922534,&quot;Height&quot;:841.0,&quot;Width&quot;:595.0,&quot;Placement&quot;:&quot;Footer&quot;,&quot;Index&quot;:&quot;Primary&quot;,&quot;Section&quot;:1,&quot;Top&quot;:0.0,&quot;Left&quot;:0.0}" id="2" name="image1.png"/>
+              <wp:docPr descr="{&quot;HashCode&quot;:-1217922534,&quot;Height&quot;:841.0,&quot;Width&quot;:595.0,&quot;Placement&quot;:&quot;Footer&quot;,&quot;Index&quot;:&quot;Primary&quot;,&quot;Section&quot;:1,&quot;Top&quot;:0.0,&quot;Left&quot;:0.0}" id="4" name="image2.png"/>
               <a:graphic>
                 <a:graphicData uri="http://schemas.openxmlformats.org/drawingml/2006/picture">
                   <pic:pic>
                     <pic:nvPicPr>
-                      <pic:cNvPr descr="{&quot;HashCode&quot;:-1217922534,&quot;Height&quot;:841.0,&quot;Width&quot;:595.0,&quot;Placement&quot;:&quot;Footer&quot;,&quot;Index&quot;:&quot;Primary&quot;,&quot;Section&quot;:1,&quot;Top&quot;:0.0,&quot;Left&quot;:0.0}" id="0" name="image1.png"/>
+                      <pic:cNvPr descr="{&quot;HashCode&quot;:-1217922534,&quot;Height&quot;:841.0,&quot;Width&quot;:595.0,&quot;Placement&quot;:&quot;Footer&quot;,&quot;Index&quot;:&quot;Primary&quot;,&quot;Section&quot;:1,&quot;Top&quot;:0.0,&quot;Left&quot;:0.0}" id="0" name="image2.png"/>
                       <pic:cNvPicPr preferRelativeResize="0"/>
                     </pic:nvPicPr>
                     <pic:blipFill>
@@ -639,7 +845,7 @@
                     <pic:spPr>
                       <a:xfrm>
                         <a:off x="0" y="0"/>
-                        <a:ext cx="7569835" cy="282575"/>
+                        <a:ext cx="7579360" cy="292100"/>
                       </a:xfrm>
                       <a:prstGeom prst="rect"/>
                       <a:ln/>
@@ -657,7 +863,6 @@
     <w:pPr>
       <w:keepNext w:val="0"/>
       <w:keepLines w:val="0"/>
-      <w:pageBreakBefore w:val="0"/>
       <w:widowControl w:val="1"/>
       <w:pBdr>
         <w:top w:space="0" w:sz="0" w:val="nil"/>
@@ -775,6 +980,197 @@
       <w:keepNext w:val="1"/>
       <w:keepLines w:val="1"/>
       <w:pageBreakBefore w:val="0"/>
+      <w:widowControl w:val="1"/>
+      <w:pBdr>
+        <w:top w:space="0" w:sz="0" w:val="nil"/>
+        <w:left w:space="0" w:sz="0" w:val="nil"/>
+        <w:bottom w:space="0" w:sz="0" w:val="nil"/>
+        <w:right w:space="0" w:sz="0" w:val="nil"/>
+        <w:between w:space="0" w:sz="0" w:val="nil"/>
+      </w:pBdr>
+      <w:shd w:fill="auto" w:val="clear"/>
+      <w:spacing w:after="80" w:before="280" w:line="259" w:lineRule="auto"/>
+      <w:ind w:left="0" w:right="0" w:firstLine="0"/>
+      <w:jc w:val="left"/>
+    </w:pPr>
+    <w:rPr>
+      <w:rFonts w:ascii="Calibri" w:cs="Calibri" w:eastAsia="Calibri" w:hAnsi="Calibri"/>
+      <w:b w:val="1"/>
+      <w:i w:val="0"/>
+      <w:smallCaps w:val="0"/>
+      <w:strike w:val="0"/>
+      <w:color w:val="000000"/>
+      <w:sz w:val="28"/>
+      <w:szCs w:val="28"/>
+      <w:u w:val="none"/>
+      <w:shd w:fill="auto" w:val="clear"/>
+      <w:vertAlign w:val="baseline"/>
+    </w:rPr>
+  </w:style>
+  <w:style w:type="paragraph" w:styleId="Heading4">
+    <w:name w:val="heading 4"/>
+    <w:basedOn w:val="Normal"/>
+    <w:next w:val="Normal"/>
+    <w:pPr>
+      <w:keepNext w:val="1"/>
+      <w:keepLines w:val="1"/>
+      <w:pageBreakBefore w:val="0"/>
+      <w:widowControl w:val="1"/>
+      <w:pBdr>
+        <w:top w:space="0" w:sz="0" w:val="nil"/>
+        <w:left w:space="0" w:sz="0" w:val="nil"/>
+        <w:bottom w:space="0" w:sz="0" w:val="nil"/>
+        <w:right w:space="0" w:sz="0" w:val="nil"/>
+        <w:between w:space="0" w:sz="0" w:val="nil"/>
+      </w:pBdr>
+      <w:shd w:fill="auto" w:val="clear"/>
+      <w:spacing w:after="40" w:before="240" w:line="259" w:lineRule="auto"/>
+      <w:ind w:left="0" w:right="0" w:firstLine="0"/>
+      <w:jc w:val="left"/>
+    </w:pPr>
+    <w:rPr>
+      <w:rFonts w:ascii="Calibri" w:cs="Calibri" w:eastAsia="Calibri" w:hAnsi="Calibri"/>
+      <w:b w:val="1"/>
+      <w:i w:val="0"/>
+      <w:smallCaps w:val="0"/>
+      <w:strike w:val="0"/>
+      <w:color w:val="000000"/>
+      <w:sz w:val="24"/>
+      <w:szCs w:val="24"/>
+      <w:u w:val="none"/>
+      <w:shd w:fill="auto" w:val="clear"/>
+      <w:vertAlign w:val="baseline"/>
+    </w:rPr>
+  </w:style>
+  <w:style w:type="paragraph" w:styleId="Heading5">
+    <w:name w:val="heading 5"/>
+    <w:basedOn w:val="Normal"/>
+    <w:next w:val="Normal"/>
+    <w:pPr>
+      <w:keepNext w:val="1"/>
+      <w:keepLines w:val="1"/>
+      <w:pageBreakBefore w:val="0"/>
+      <w:widowControl w:val="1"/>
+      <w:pBdr>
+        <w:top w:space="0" w:sz="0" w:val="nil"/>
+        <w:left w:space="0" w:sz="0" w:val="nil"/>
+        <w:bottom w:space="0" w:sz="0" w:val="nil"/>
+        <w:right w:space="0" w:sz="0" w:val="nil"/>
+        <w:between w:space="0" w:sz="0" w:val="nil"/>
+      </w:pBdr>
+      <w:shd w:fill="auto" w:val="clear"/>
+      <w:spacing w:after="40" w:before="220" w:line="259" w:lineRule="auto"/>
+      <w:ind w:left="0" w:right="0" w:firstLine="0"/>
+      <w:jc w:val="left"/>
+    </w:pPr>
+    <w:rPr>
+      <w:rFonts w:ascii="Calibri" w:cs="Calibri" w:eastAsia="Calibri" w:hAnsi="Calibri"/>
+      <w:b w:val="1"/>
+      <w:i w:val="0"/>
+      <w:smallCaps w:val="0"/>
+      <w:strike w:val="0"/>
+      <w:color w:val="000000"/>
+      <w:sz w:val="22"/>
+      <w:szCs w:val="22"/>
+      <w:u w:val="none"/>
+      <w:shd w:fill="auto" w:val="clear"/>
+      <w:vertAlign w:val="baseline"/>
+    </w:rPr>
+  </w:style>
+  <w:style w:type="paragraph" w:styleId="Heading6">
+    <w:name w:val="heading 6"/>
+    <w:basedOn w:val="Normal"/>
+    <w:next w:val="Normal"/>
+    <w:pPr>
+      <w:keepNext w:val="1"/>
+      <w:keepLines w:val="1"/>
+      <w:pageBreakBefore w:val="0"/>
+      <w:widowControl w:val="1"/>
+      <w:pBdr>
+        <w:top w:space="0" w:sz="0" w:val="nil"/>
+        <w:left w:space="0" w:sz="0" w:val="nil"/>
+        <w:bottom w:space="0" w:sz="0" w:val="nil"/>
+        <w:right w:space="0" w:sz="0" w:val="nil"/>
+        <w:between w:space="0" w:sz="0" w:val="nil"/>
+      </w:pBdr>
+      <w:shd w:fill="auto" w:val="clear"/>
+      <w:spacing w:after="40" w:before="200" w:line="259" w:lineRule="auto"/>
+      <w:ind w:left="0" w:right="0" w:firstLine="0"/>
+      <w:jc w:val="left"/>
+    </w:pPr>
+    <w:rPr>
+      <w:rFonts w:ascii="Calibri" w:cs="Calibri" w:eastAsia="Calibri" w:hAnsi="Calibri"/>
+      <w:b w:val="1"/>
+      <w:i w:val="0"/>
+      <w:smallCaps w:val="0"/>
+      <w:strike w:val="0"/>
+      <w:color w:val="000000"/>
+      <w:sz w:val="20"/>
+      <w:szCs w:val="20"/>
+      <w:u w:val="none"/>
+      <w:shd w:fill="auto" w:val="clear"/>
+      <w:vertAlign w:val="baseline"/>
+    </w:rPr>
+  </w:style>
+  <w:style w:type="paragraph" w:styleId="Title">
+    <w:name w:val="Title"/>
+    <w:basedOn w:val="Normal"/>
+    <w:next w:val="Normal"/>
+    <w:pPr>
+      <w:spacing w:after="0" w:line="240" w:lineRule="auto"/>
+    </w:pPr>
+    <w:rPr>
+      <w:rFonts w:ascii="Calibri" w:cs="Calibri" w:eastAsia="Calibri" w:hAnsi="Calibri"/>
+      <w:sz w:val="56"/>
+      <w:szCs w:val="56"/>
+    </w:rPr>
+  </w:style>
+  <w:style w:type="paragraph" w:styleId="Normal" w:default="1">
+    <w:name w:val="normal"/>
+  </w:style>
+  <w:style w:type="table" w:styleId="TableNormal" w:default="1">
+    <w:name w:val="Table Normal"/>
+  </w:style>
+  <w:style w:type="paragraph" w:styleId="Heading1">
+    <w:name w:val="heading 1"/>
+    <w:basedOn w:val="Normal"/>
+    <w:next w:val="Normal"/>
+    <w:pPr>
+      <w:keepNext w:val="1"/>
+      <w:keepLines w:val="1"/>
+      <w:spacing w:after="0" w:before="240" w:lineRule="auto"/>
+    </w:pPr>
+    <w:rPr>
+      <w:rFonts w:ascii="Calibri" w:cs="Calibri" w:eastAsia="Calibri" w:hAnsi="Calibri"/>
+      <w:color w:val="2e75b5"/>
+      <w:sz w:val="32"/>
+      <w:szCs w:val="32"/>
+    </w:rPr>
+  </w:style>
+  <w:style w:type="paragraph" w:styleId="Heading2">
+    <w:name w:val="heading 2"/>
+    <w:basedOn w:val="Normal"/>
+    <w:next w:val="Normal"/>
+    <w:pPr>
+      <w:keepNext w:val="1"/>
+      <w:keepLines w:val="1"/>
+      <w:spacing w:after="0" w:before="40" w:lineRule="auto"/>
+    </w:pPr>
+    <w:rPr>
+      <w:rFonts w:ascii="Calibri" w:cs="Calibri" w:eastAsia="Calibri" w:hAnsi="Calibri"/>
+      <w:color w:val="2e75b5"/>
+      <w:sz w:val="26"/>
+      <w:szCs w:val="26"/>
+    </w:rPr>
+  </w:style>
+  <w:style w:type="paragraph" w:styleId="Heading3">
+    <w:name w:val="heading 3"/>
+    <w:basedOn w:val="Normal"/>
+    <w:next w:val="Normal"/>
+    <w:pPr>
+      <w:keepNext w:val="1"/>
+      <w:keepLines w:val="1"/>
+      <w:pageBreakBefore w:val="0"/>
       <w:spacing w:after="80" w:before="280" w:lineRule="auto"/>
     </w:pPr>
     <w:rPr>
@@ -1038,6 +1434,54 @@
       <w:color w:val="666666"/>
       <w:sz w:val="48"/>
       <w:szCs w:val="48"/>
+    </w:rPr>
+  </w:style>
+  <w:style w:type="table" w:styleId="Table1">
+    <w:basedOn w:val="TableNormal"/>
+    <w:tblPr>
+      <w:tblStyleRowBandSize w:val="1"/>
+      <w:tblStyleColBandSize w:val="1"/>
+      <w:tblCellMar>
+        <w:top w:w="100.0" w:type="dxa"/>
+        <w:left w:w="100.0" w:type="dxa"/>
+        <w:bottom w:w="100.0" w:type="dxa"/>
+        <w:right w:w="100.0" w:type="dxa"/>
+      </w:tblCellMar>
+    </w:tblPr>
+  </w:style>
+  <w:style w:type="paragraph" w:styleId="Subtitle">
+    <w:name w:val="Subtitle"/>
+    <w:basedOn w:val="Normal"/>
+    <w:next w:val="Normal"/>
+    <w:pPr>
+      <w:keepNext w:val="1"/>
+      <w:keepLines w:val="1"/>
+      <w:pageBreakBefore w:val="0"/>
+      <w:widowControl w:val="1"/>
+      <w:pBdr>
+        <w:top w:space="0" w:sz="0" w:val="nil"/>
+        <w:left w:space="0" w:sz="0" w:val="nil"/>
+        <w:bottom w:space="0" w:sz="0" w:val="nil"/>
+        <w:right w:space="0" w:sz="0" w:val="nil"/>
+        <w:between w:space="0" w:sz="0" w:val="nil"/>
+      </w:pBdr>
+      <w:shd w:fill="auto" w:val="clear"/>
+      <w:spacing w:after="80" w:before="360" w:line="259" w:lineRule="auto"/>
+      <w:ind w:left="0" w:right="0" w:firstLine="0"/>
+      <w:jc w:val="left"/>
+    </w:pPr>
+    <w:rPr>
+      <w:rFonts w:ascii="Georgia" w:cs="Georgia" w:eastAsia="Georgia" w:hAnsi="Georgia"/>
+      <w:b w:val="0"/>
+      <w:i w:val="1"/>
+      <w:smallCaps w:val="0"/>
+      <w:strike w:val="0"/>
+      <w:color w:val="666666"/>
+      <w:sz w:val="48"/>
+      <w:szCs w:val="48"/>
+      <w:u w:val="none"/>
+      <w:shd w:fill="auto" w:val="clear"/>
+      <w:vertAlign w:val="baseline"/>
     </w:rPr>
   </w:style>
   <w:style w:type="table" w:styleId="Table1">
@@ -1319,7 +1763,7 @@
 
 <file path=customXML/item1.xml><?xml version="1.0" encoding="utf-8"?>
 <go:gDocsCustomXmlDataStorage xmlns:go="http://customooxmlschemas.google.com/" xmlns:r="http://schemas.openxmlformats.org/officeDocument/2006/relationships" uri="GoogleDocsCustomDataVersion2">
-  <go:docsCustomData xmlns:go="http://customooxmlschemas.google.com/" roundtripDataSignature="AMtx7mhqx8ZdRvhbbcUjZyV5W80HC3sE2g==">CgMxLjAaHwoBMBIaChgICVIUChJ0YWJsZS5namQ0anZqODd4eWUyDmguaHVyNzNlMXAxdWNwMghoLmdqZGd4czIOaC55bGY5ZGpzNG9na2oyDmguY2k2OXY1ZDJ1MzMwMg5oLmc5bW4wZzV2NWZraTIIaC5namRneHMyCGguZ2pkZ3hzMghoLmdqZGd4czIIaC5namRneHMyDmguemRpaGhrZmUwbDF5Mg5oLm4zNGF0cmcxNXU4dzIOaC5jODhvZDR4ZGExa2s4AHIhMU1WSGd4YVV1X1lVY0htTkFsOHMyVHM1c2VYZXNuT1ZH</go:docsCustomData>
+  <go:docsCustomData xmlns:go="http://customooxmlschemas.google.com/" roundtripDataSignature="AMtx7mhQwezraSB07QDbCLkeoCHb/npAtg==">CgMxLjAaHwoBMBIaChgICVIUChJ0YWJsZS5namQ0anZqODd4eWUyDmguNWZmdGRjOWNoZnZnMg5oLmh1cjczZTFwMXVjcDIOaC50eDBhazFoa3RwMTMyCGguZ2pkZ3hzMg1oLnVhOWQ2OTlwdTZsMg5oLnlsZjlkanM0b2drajIOaC5jaTY5djVkMnUzMzAyDmguZzltbjBnNXY1ZmtpMg5oLnpkaWhoa2ZlMGwxeTINaC5uMHdoeXE2YTRvYjIOaC5uMzRhdHJnMTV1OHcyDmguYzg4b2Q0eGRhMWtrOAByITE0TmZQLWJ5eFdVOUVUQlNLTGU3UGZGUXhkQ3FPaXJMMw==</go:docsCustomData>
 </go:gDocsCustomXmlDataStorage>
 </file>
 

</xml_diff>